<commit_message>
Send from External to the Topic. Read from Writer from its subscription
</commit_message>
<xml_diff>
--- a/Architecture.docx
+++ b/Architecture.docx
@@ -2554,10 +2554,6 @@
         </mc:AlternateContent>
       </w:r>
     </w:p>
-    <w:p>
-      <w:bookmarkStart w:id="0" w:name="_GoBack"/>
-      <w:bookmarkEnd w:id="0"/>
-    </w:p>
     <w:p/>
     <w:p/>
     <w:p/>
@@ -2576,7 +2572,10 @@
     <w:p/>
     <w:p/>
     <w:p/>
-    <w:p/>
+    <w:p>
+      <w:bookmarkStart w:id="0" w:name="_GoBack"/>
+      <w:bookmarkEnd w:id="0"/>
+    </w:p>
     <w:sectPr>
       <w:pgSz w:w="16838" w:h="11906" w:orient="landscape"/>
       <w:pgMar w:top="1440" w:right="1440" w:bottom="1440" w:left="1440" w:header="708" w:footer="708" w:gutter="0"/>

</xml_diff>